<commit_message>
Update Server log for Lab 3 Complete Project 1 Server Editions
</commit_message>
<xml_diff>
--- a/Project 1 Server Editions.docx
+++ b/Project 1 Server Editions.docx
@@ -236,7 +236,15 @@
             <w:tcW w:w="2268" w:type="dxa"/>
           </w:tcPr>
           <w:p>
-            <w:r>
+            <w:pPr>
+              <w:rPr>
+                <w:b/>
+              </w:rPr>
+            </w:pPr>
+            <w:r>
+              <w:rPr>
+                <w:b/>
+              </w:rPr>
               <w:t>Foundation</w:t>
             </w:r>
           </w:p>
@@ -445,13 +453,8 @@
           </w:tcPr>
           <w:p>
             <w:r>
-              <w:t xml:space="preserve">File &amp; Storage </w:t>
-            </w:r>
-            <w:proofErr w:type="spellStart"/>
-            <w:r>
-              <w:t>Servieces</w:t>
-            </w:r>
-            <w:proofErr w:type="spellEnd"/>
+              <w:t>File &amp; Storage Servieces</w:t>
+            </w:r>
           </w:p>
           <w:p/>
         </w:tc>
@@ -499,10 +502,7 @@
           </w:tcPr>
           <w:p>
             <w:r>
-              <w:t>Network Policy</w:t>
-            </w:r>
-            <w:r>
-              <w:t xml:space="preserve"> &amp; Access Services</w:t>
+              <w:t>Network Policy &amp; Access Services</w:t>
             </w:r>
           </w:p>
         </w:tc>
@@ -552,7 +552,7 @@
           </w:tcPr>
           <w:p>
             <w:r>
-              <w:t>Remote Access</w:t>
+              <w:t>Server Update</w:t>
             </w:r>
           </w:p>
         </w:tc>
@@ -562,7 +562,7 @@
           </w:tcPr>
           <w:p>
             <w:r>
-              <w:t>Remotely access a manage a server to which the admin may not have or need physical access.</w:t>
+              <w:t>Manage, automate and distribute server updates.</w:t>
             </w:r>
           </w:p>
         </w:tc>
@@ -600,13 +600,21 @@
           <w:tcPr>
             <w:tcW w:w="2407" w:type="dxa"/>
           </w:tcPr>
-          <w:p/>
+          <w:p>
+            <w:r>
+              <w:t>Web Server IIS</w:t>
+            </w:r>
+          </w:p>
         </w:tc>
         <w:tc>
           <w:tcPr>
             <w:tcW w:w="6943" w:type="dxa"/>
           </w:tcPr>
-          <w:p/>
+          <w:p>
+            <w:r>
+              <w:t>Host internal and external web sites.</w:t>
+            </w:r>
+          </w:p>
         </w:tc>
       </w:tr>
     </w:tbl>
@@ -631,8 +639,8 @@
         <w:tblLook w:val="04A0" w:firstRow="1" w:lastRow="0" w:firstColumn="1" w:lastColumn="0" w:noHBand="0" w:noVBand="1"/>
       </w:tblPr>
       <w:tblGrid>
-        <w:gridCol w:w="2409"/>
-        <w:gridCol w:w="6941"/>
+        <w:gridCol w:w="2408"/>
+        <w:gridCol w:w="6942"/>
       </w:tblGrid>
       <w:tr>
         <w:tc>
@@ -716,8 +724,6 @@
             <w:tcW w:w="7128" w:type="dxa"/>
           </w:tcPr>
           <w:p>
-            <w:bookmarkStart w:id="0" w:name="_GoBack"/>
-            <w:bookmarkEnd w:id="0"/>
             <w:r>
               <w:t>Minimalized GUI Includes Server manager, MMC and limited Control Panel</w:t>
             </w:r>
@@ -735,7 +741,7 @@
           <w:p>
             <w:r>
               <w:lastRenderedPageBreak/>
-              <w:t>Hyper-V 3.0</w:t>
+              <w:t>Network Load Balancing</w:t>
             </w:r>
           </w:p>
         </w:tc>
@@ -745,7 +751,7 @@
           </w:tcPr>
           <w:p>
             <w:r>
-              <w:t xml:space="preserve">Advanced hypervisor host. </w:t>
+              <w:t>Manage servers as a virtual cluster.</w:t>
             </w:r>
           </w:p>
         </w:tc>
@@ -760,7 +766,7 @@
           </w:tcPr>
           <w:p>
             <w:r>
-              <w:t>PowerShell</w:t>
+              <w:t>BitLocker Encryption</w:t>
             </w:r>
           </w:p>
         </w:tc>
@@ -770,7 +776,7 @@
           </w:tcPr>
           <w:p>
             <w:r>
-              <w:t>Windows command line interface w/ Scripting</w:t>
+              <w:t>Full volume encryption services.</w:t>
             </w:r>
           </w:p>
         </w:tc>
@@ -785,7 +791,7 @@
           </w:tcPr>
           <w:p>
             <w:r>
-              <w:t>Storage Spaces</w:t>
+              <w:t>Remote Assistance</w:t>
             </w:r>
           </w:p>
         </w:tc>
@@ -793,7 +799,11 @@
           <w:tcPr>
             <w:tcW w:w="7128" w:type="dxa"/>
           </w:tcPr>
-          <w:p/>
+          <w:p>
+            <w:r>
+              <w:t>Allows server to offer and accept requests for assistance.</w:t>
+            </w:r>
+          </w:p>
         </w:tc>
       </w:tr>
       <w:tr>
@@ -805,18 +815,20 @@
             <w:tcW w:w="2448" w:type="dxa"/>
           </w:tcPr>
           <w:p>
-            <w:proofErr w:type="spellStart"/>
-            <w:r>
-              <w:t>ReFS</w:t>
-            </w:r>
-            <w:proofErr w:type="spellEnd"/>
+            <w:r>
+              <w:t>SMTP</w:t>
+            </w:r>
           </w:p>
         </w:tc>
         <w:tc>
           <w:tcPr>
             <w:tcW w:w="7128" w:type="dxa"/>
           </w:tcPr>
-          <w:p/>
+          <w:p>
+            <w:r>
+              <w:t>Simple Mail Transfer Protocol series</w:t>
+            </w:r>
+          </w:p>
         </w:tc>
       </w:tr>
       <w:tr>
@@ -827,13 +839,21 @@
           <w:tcPr>
             <w:tcW w:w="2448" w:type="dxa"/>
           </w:tcPr>
-          <w:p/>
+          <w:p>
+            <w:r>
+              <w:t>Backup Server</w:t>
+            </w:r>
+          </w:p>
         </w:tc>
         <w:tc>
           <w:tcPr>
             <w:tcW w:w="7128" w:type="dxa"/>
           </w:tcPr>
-          <w:p/>
+          <w:p>
+            <w:r>
+              <w:t>Allows for backup and recovery through CLI or Snap-In console</w:t>
+            </w:r>
+          </w:p>
         </w:tc>
       </w:tr>
     </w:tbl>
@@ -858,8 +878,8 @@
         <w:tblLook w:val="04A0" w:firstRow="1" w:lastRow="0" w:firstColumn="1" w:lastColumn="0" w:noHBand="0" w:noVBand="1"/>
       </w:tblPr>
       <w:tblGrid>
-        <w:gridCol w:w="2495"/>
-        <w:gridCol w:w="6855"/>
+        <w:gridCol w:w="2493"/>
+        <w:gridCol w:w="6857"/>
       </w:tblGrid>
       <w:tr>
         <w:tc>
@@ -921,6 +941,9 @@
             <w:r>
               <w:t>Command line or “Headless” server installation</w:t>
             </w:r>
+            <w:r>
+              <w:t>, most secure and stable.</w:t>
+            </w:r>
           </w:p>
         </w:tc>
       </w:tr>
@@ -942,7 +965,11 @@
           <w:tcPr>
             <w:tcW w:w="7020" w:type="dxa"/>
           </w:tcPr>
-          <w:p/>
+          <w:p>
+            <w:r>
+              <w:t>Some GUI tools, no GUI shell, IE unavailable, more secure</w:t>
+            </w:r>
+          </w:p>
         </w:tc>
       </w:tr>
       <w:tr>
@@ -963,7 +990,11 @@
           <w:tcPr>
             <w:tcW w:w="7020" w:type="dxa"/>
           </w:tcPr>
-          <w:p/>
+          <w:p>
+            <w:r>
+              <w:t>Full suite of GUI tools provides easiest administration. More security patches and greater usage of hardware resources.</w:t>
+            </w:r>
+          </w:p>
         </w:tc>
       </w:tr>
     </w:tbl>
@@ -985,6 +1016,9 @@
       <w:r>
         <w:t xml:space="preserve"> </w:t>
       </w:r>
+      <w:r>
+        <w:t>Name the computer</w:t>
+      </w:r>
     </w:p>
     <w:p>
       <w:pPr>
@@ -998,6 +1032,9 @@
       <w:r>
         <w:t xml:space="preserve"> </w:t>
       </w:r>
+      <w:r>
+        <w:t>Set Date/Time and Time Zone</w:t>
+      </w:r>
     </w:p>
     <w:p>
       <w:pPr>
@@ -1011,6 +1048,9 @@
       <w:r>
         <w:t xml:space="preserve"> </w:t>
       </w:r>
+      <w:r>
+        <w:t>Assign a static IP</w:t>
+      </w:r>
     </w:p>
     <w:p>
       <w:pPr>
@@ -1021,19 +1061,16 @@
         </w:numPr>
         <w:spacing w:line="480" w:lineRule="auto"/>
       </w:pPr>
+      <w:r>
+        <w:t>Join server to the domain</w:t>
+      </w:r>
+      <w:bookmarkStart w:id="0" w:name="_GoBack"/>
+      <w:bookmarkEnd w:id="0"/>
     </w:p>
     <w:p/>
     <w:p>
       <w:r>
-        <w:t xml:space="preserve">Please upload your completed assignment in </w:t>
-      </w:r>
-      <w:proofErr w:type="spellStart"/>
-      <w:r>
-        <w:t>moodle</w:t>
-      </w:r>
-      <w:proofErr w:type="spellEnd"/>
-      <w:r>
-        <w:t xml:space="preserve"> to receive credit.</w:t>
+        <w:t>Please upload your completed assignment in moodle to receive credit.</w:t>
       </w:r>
     </w:p>
     <w:p/>
@@ -1115,7 +1152,7 @@
           <w:rPr>
             <w:noProof/>
           </w:rPr>
-          <w:t>1</w:t>
+          <w:t>2</w:t>
         </w:r>
         <w:r>
           <w:rPr>
@@ -1181,16 +1218,8 @@
       <w:rPr>
         <w:u w:val="single"/>
       </w:rPr>
-      <w:t xml:space="preserve">Evan </w:t>
+      <w:t>Evan Schober</w:t>
     </w:r>
-    <w:proofErr w:type="spellStart"/>
-    <w:r>
-      <w:rPr>
-        <w:u w:val="single"/>
-      </w:rPr>
-      <w:t>Schober</w:t>
-    </w:r>
-    <w:proofErr w:type="spellEnd"/>
     <w:r>
       <w:t>____________________</w:t>
     </w:r>

</xml_diff>

<commit_message>
Complete Project 1 Server Editions Add Project 2 Active Directory
</commit_message>
<xml_diff>
--- a/Project 1 Server Editions.docx
+++ b/Project 1 Server Editions.docx
@@ -180,6 +180,8 @@
             <w:r>
               <w:t>Limited to 2 VMs</w:t>
             </w:r>
+            <w:bookmarkStart w:id="0" w:name="_GoBack"/>
+            <w:bookmarkEnd w:id="0"/>
           </w:p>
         </w:tc>
       </w:tr>
@@ -226,6 +228,9 @@
           <w:p>
             <w:r>
               <w:t>Less than 25 Users</w:t>
+            </w:r>
+            <w:r>
+              <w:t xml:space="preserve"> Single Processor</w:t>
             </w:r>
           </w:p>
         </w:tc>
@@ -271,6 +276,9 @@
             <w:r>
               <w:br/>
               <w:t>No Hyper-V</w:t>
+            </w:r>
+            <w:r>
+              <w:t xml:space="preserve"> Single Processor</w:t>
             </w:r>
           </w:p>
         </w:tc>
@@ -453,8 +461,13 @@
           </w:tcPr>
           <w:p>
             <w:r>
-              <w:t>File &amp; Storage Servieces</w:t>
-            </w:r>
+              <w:t xml:space="preserve">File &amp; Storage </w:t>
+            </w:r>
+            <w:proofErr w:type="spellStart"/>
+            <w:r>
+              <w:t>Servieces</w:t>
+            </w:r>
+            <w:proofErr w:type="spellEnd"/>
           </w:p>
           <w:p/>
         </w:tc>
@@ -1064,13 +1077,19 @@
       <w:r>
         <w:t>Join server to the domain</w:t>
       </w:r>
-      <w:bookmarkStart w:id="0" w:name="_GoBack"/>
-      <w:bookmarkEnd w:id="0"/>
     </w:p>
     <w:p/>
     <w:p>
       <w:r>
-        <w:t>Please upload your completed assignment in moodle to receive credit.</w:t>
+        <w:t xml:space="preserve">Please upload your completed assignment in </w:t>
+      </w:r>
+      <w:proofErr w:type="spellStart"/>
+      <w:r>
+        <w:t>moodle</w:t>
+      </w:r>
+      <w:proofErr w:type="spellEnd"/>
+      <w:r>
+        <w:t xml:space="preserve"> to receive credit.</w:t>
       </w:r>
     </w:p>
     <w:p/>
@@ -1152,7 +1171,7 @@
           <w:rPr>
             <w:noProof/>
           </w:rPr>
-          <w:t>2</w:t>
+          <w:t>1</w:t>
         </w:r>
         <w:r>
           <w:rPr>
@@ -1218,8 +1237,16 @@
       <w:rPr>
         <w:u w:val="single"/>
       </w:rPr>
-      <w:t>Evan Schober</w:t>
+      <w:t xml:space="preserve">Evan </w:t>
     </w:r>
+    <w:proofErr w:type="spellStart"/>
+    <w:r>
+      <w:rPr>
+        <w:u w:val="single"/>
+      </w:rPr>
+      <w:t>Schober</w:t>
+    </w:r>
+    <w:proofErr w:type="spellEnd"/>
     <w:r>
       <w:t>____________________</w:t>
     </w:r>

</xml_diff>